<commit_message>
Tout fini, et rendu! :D
</commit_message>
<xml_diff>
--- a/gamePresentation/MRC_Project_Builder.docx
+++ b/gamePresentation/MRC_Project_Builder.docx
@@ -5,21 +5,26 @@
     <w:p>
       <w:pPr>
         <w:pStyle w:val="Titre"/>
-        <w:jc w:val="both"/>
+        <w:jc w:val="center"/>
       </w:pPr>
       <w:r>
         <w:t>MCR, Projet Monteur</w:t>
       </w:r>
     </w:p>
-    <w:p/>
-    <w:p>
+    <w:p>
+      <w:r>
+        <w:br/>
+      </w:r>
       <w:r>
         <w:t xml:space="preserve">Par </w:t>
       </w:r>
       <w:proofErr w:type="spellStart"/>
       <w:proofErr w:type="gramStart"/>
       <w:r>
-        <w:t>J.Châtillon</w:t>
+        <w:t>J.</w:t>
+      </w:r>
+      <w:r>
+        <w:t>Châtillon</w:t>
       </w:r>
       <w:proofErr w:type="spellEnd"/>
       <w:proofErr w:type="gramEnd"/>
@@ -28,6 +33,14 @@
       </w:r>
       <w:proofErr w:type="spellStart"/>
       <w:r>
+        <w:t>A.Rochat</w:t>
+      </w:r>
+      <w:proofErr w:type="spellEnd"/>
+      <w:r>
+        <w:t xml:space="preserve">, </w:t>
+      </w:r>
+      <w:proofErr w:type="spellStart"/>
+      <w:r>
         <w:t>B.Schopfer</w:t>
       </w:r>
       <w:proofErr w:type="spellEnd"/>
@@ -37,14 +50,6 @@
       <w:proofErr w:type="spellStart"/>
       <w:r>
         <w:t>J.Smith</w:t>
-      </w:r>
-      <w:proofErr w:type="spellEnd"/>
-      <w:r>
-        <w:t xml:space="preserve">, </w:t>
-      </w:r>
-      <w:proofErr w:type="spellStart"/>
-      <w:r>
-        <w:t>A.Rochat</w:t>
       </w:r>
       <w:proofErr w:type="spellEnd"/>
       <w:r>
@@ -72,13 +77,28 @@
         <w:t xml:space="preserve"> MCR, nous avons réalisé un jeu</w:t>
       </w:r>
       <w:r>
-        <w:t xml:space="preserve"> en Java </w:t>
+        <w:t xml:space="preserve"> en </w:t>
+      </w:r>
+      <w:r>
+        <w:rPr>
+          <w:i/>
+        </w:rPr>
+        <w:t>Java</w:t>
+      </w:r>
+      <w:r>
+        <w:t xml:space="preserve"> </w:t>
       </w:r>
       <w:r>
         <w:t xml:space="preserve">implémentant </w:t>
       </w:r>
       <w:r>
-        <w:t xml:space="preserve">le patron de conception « Monteur ». </w:t>
+        <w:t>le patron de conception « </w:t>
+      </w:r>
+      <w:r>
+        <w:t>Monteur</w:t>
+      </w:r>
+      <w:r>
+        <w:t xml:space="preserve"> ». </w:t>
       </w:r>
       <w:r>
         <w:t xml:space="preserve">Dans ce jeu, l’utilisateur tient un restaurant de burger. Il est chargé de créer les </w:t>
@@ -90,6 +110,9 @@
         <w:t>correspondant aux commandes des clients et de les terminer avant que le client ne s’impatient</w:t>
       </w:r>
       <w:r>
+        <w:t>e</w:t>
+      </w:r>
+      <w:r>
         <w:t xml:space="preserve">. Il faut </w:t>
       </w:r>
       <w:r>
@@ -116,7 +139,31 @@
         <w:jc w:val="both"/>
       </w:pPr>
       <w:r>
-        <w:t>Le but est d’amasser autant d’argent que possible, servir un maximum de client et tenir le restaurant le plus longtemps. Mais attention, si 10 personnes quittent le restaurant sans leur commande ou le quittent en étant malades, c’est perdu !</w:t>
+        <w:t xml:space="preserve">Le but est d’amasser </w:t>
+      </w:r>
+      <w:r>
+        <w:t>un maximum</w:t>
+      </w:r>
+      <w:r>
+        <w:t xml:space="preserve"> d’argent</w:t>
+      </w:r>
+      <w:r>
+        <w:t xml:space="preserve">, servir autant </w:t>
+      </w:r>
+      <w:r>
+        <w:t xml:space="preserve">de client </w:t>
+      </w:r>
+      <w:r>
+        <w:t xml:space="preserve">que possible </w:t>
+      </w:r>
+      <w:r>
+        <w:t>et tenir le restaurant le plus longtemps</w:t>
+      </w:r>
+      <w:r>
+        <w:t xml:space="preserve"> possible</w:t>
+      </w:r>
+      <w:r>
+        <w:t>. Mais attention, si 10 personnes quittent le restaurant sans leur commande ou le quittent en étant malades, c’est perdu !</w:t>
       </w:r>
     </w:p>
     <w:p>
@@ -143,7 +190,7 @@
         <mc:AlternateContent>
           <mc:Choice Requires="wpg">
             <w:drawing>
-              <wp:anchor distT="0" distB="0" distL="114300" distR="114300" simplePos="0" relativeHeight="251669504" behindDoc="0" locked="0" layoutInCell="1" allowOverlap="1" wp14:anchorId="483AC1BE" wp14:editId="1538F96C">
+              <wp:anchor distT="0" distB="0" distL="114300" distR="114300" simplePos="0" relativeHeight="251659264" behindDoc="0" locked="0" layoutInCell="1" allowOverlap="1" wp14:anchorId="34E3C2A3" wp14:editId="20AEB392">
                 <wp:simplePos x="0" y="0"/>
                 <wp:positionH relativeFrom="column">
                   <wp:posOffset>13970</wp:posOffset>
@@ -434,23 +481,26 @@
           </mc:Choice>
           <mc:Fallback>
             <w:pict>
-              <v:group w14:anchorId="5EEAF6B1" id="Groupe 9" o:spid="_x0000_s1026" style="position:absolute;margin-left:1.1pt;margin-top:11.4pt;width:450.4pt;height:232.05pt;z-index:251669504" coordsize="57200,29468" o:gfxdata="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">
-                <v:rect id="Rectangle 2" o:spid="_x0000_s1027" style="position:absolute;top:658;width:3948;height:18911;visibility:visible;mso-wrap-style:square;v-text-anchor:middle" o:gfxdata="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" filled="f" strokecolor="#00b0f0" strokeweight="3pt"/>
-                <v:rect id="Rectangle 3" o:spid="_x0000_s1028" style="position:absolute;left:4535;top:5266;width:8382;height:20159;visibility:visible;mso-wrap-style:square;v-text-anchor:middle" o:gfxdata="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" filled="f" strokecolor="#ed7d31 [3205]" strokeweight="3pt"/>
-                <v:rect id="Rectangle 5" o:spid="_x0000_s1029" style="position:absolute;left:17775;top:146;width:22721;height:5819;visibility:visible;mso-wrap-style:square;v-text-anchor:middle" o:gfxdata="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" filled="f" strokecolor="red" strokeweight="3pt"/>
-                <v:group id="Groupe 1" o:spid="_x0000_s1030" style="position:absolute;left:27139;width:30061;height:28194" coordsize="30061,28194" o:gfxdata="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">
-                  <v:rect id="Rectangle 6" o:spid="_x0000_s1031" style="position:absolute;top:8997;width:6159;height:18565;visibility:visible;mso-wrap-style:square;v-text-anchor:middle" o:gfxdata="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" filled="f" strokecolor="#92d050" strokeweight="3pt"/>
-                  <v:rect id="Rectangle 7" o:spid="_x0000_s1032" style="position:absolute;left:19531;width:10530;height:28194;visibility:visible;mso-wrap-style:square;v-text-anchor:middle" o:gfxdata="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" filled="f" strokecolor="#7030a0" strokeweight="3pt"/>
+              <v:group w14:anchorId="61EBF3AA" id="Groupe 9" o:spid="_x0000_s1026" style="position:absolute;margin-left:1.1pt;margin-top:11.4pt;width:450.4pt;height:232.05pt;z-index:251659264" coordsize="57200,29468" o:gfxdata="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">
+                <v:rect id="Rectangle 2" o:spid="_x0000_s1027" style="position:absolute;top:658;width:3948;height:18911;visibility:visible;mso-wrap-style:square;v-text-anchor:middle" o:gfxdata="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" filled="f" strokecolor="#00b0f0" strokeweight="3pt"/>
+                <v:rect id="Rectangle 3" o:spid="_x0000_s1028" style="position:absolute;left:4535;top:5266;width:8382;height:20159;visibility:visible;mso-wrap-style:square;v-text-anchor:middle" o:gfxdata="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" filled="f" strokecolor="#ed7d31 [3205]" strokeweight="3pt"/>
+                <v:rect id="Rectangle 5" o:spid="_x0000_s1029" style="position:absolute;left:17775;top:146;width:22721;height:5819;visibility:visible;mso-wrap-style:square;v-text-anchor:middle" o:gfxdata="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" filled="f" strokecolor="red" strokeweight="3pt"/>
+                <v:group id="Groupe 1" o:spid="_x0000_s1030" style="position:absolute;left:27139;width:30061;height:28194" coordsize="30061,28194" o:gfxdata="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">
+                  <v:rect id="Rectangle 6" o:spid="_x0000_s1031" style="position:absolute;top:8997;width:6159;height:18565;visibility:visible;mso-wrap-style:square;v-text-anchor:middle" o:gfxdata="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" filled="f" strokecolor="#92d050" strokeweight="3pt"/>
+                  <v:rect id="Rectangle 7" o:spid="_x0000_s1032" style="position:absolute;left:19531;width:10530;height:28194;visibility:visible;mso-wrap-style:square;v-text-anchor:middle" o:gfxdata="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" filled="f" strokecolor="#7030a0" strokeweight="3pt"/>
                 </v:group>
-                <v:rect id="Rectangle 8" o:spid="_x0000_s1033" style="position:absolute;left:21287;top:27944;width:14613;height:1524;visibility:visible;mso-wrap-style:square;v-text-anchor:middle" o:gfxdata="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" filled="f" strokecolor="#00b0f0" strokeweight="3pt"/>
+                <v:rect id="Rectangle 8" o:spid="_x0000_s1033" style="position:absolute;left:21287;top:27944;width:14613;height:1524;visibility:visible;mso-wrap-style:square;v-text-anchor:middle" o:gfxdata="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" filled="f" strokecolor="#00b0f0" strokeweight="3pt"/>
               </v:group>
             </w:pict>
           </mc:Fallback>
         </mc:AlternateContent>
       </w:r>
       <w:r>
+        <w:rPr>
+          <w:noProof/>
+        </w:rPr>
         <w:drawing>
-          <wp:inline distT="0" distB="0" distL="0" distR="0" wp14:anchorId="4B3858D9" wp14:editId="6270033E">
+          <wp:inline distT="0" distB="0" distL="0" distR="0" wp14:anchorId="692B9F09" wp14:editId="4981028C">
             <wp:extent cx="5760720" cy="3096260"/>
             <wp:effectExtent l="0" t="0" r="0" b="8890"/>
             <wp:docPr id="11" name="Image 5">
@@ -505,13 +555,11 @@
           </wp:inline>
         </w:drawing>
       </w:r>
-      <w:bookmarkStart w:id="0" w:name="_GoBack"/>
-      <w:bookmarkEnd w:id="0"/>
     </w:p>
     <w:p>
       <w:pPr>
         <w:pStyle w:val="Lgende"/>
-        <w:jc w:val="both"/>
+        <w:jc w:val="center"/>
       </w:pPr>
       <w:r>
         <w:t xml:space="preserve">Figure </w:t>
@@ -575,7 +623,16 @@
         <w:jc w:val="both"/>
       </w:pPr>
       <w:r>
-        <w:t>Dans le cadre orange, se trouve le burger exemple tel qu’il est défini dans le menu du restaurant. C’est cet exemple que l’utilisateur doit reproduire afin de livrer le bon burger au client qu’il a sélectionné.</w:t>
+        <w:t>Dans le cadre orange</w:t>
+      </w:r>
+      <w:r>
+        <w:t xml:space="preserve"> se trouve le burger exemple tel qu’il est défini dans le menu du restaurant. C’est cet exemple que l’utilisateur doit reproduire </w:t>
+      </w:r>
+      <w:r>
+        <w:t xml:space="preserve">à l’identique </w:t>
+      </w:r>
+      <w:r>
+        <w:t>afin de livrer le bon burger au client qu’il a sélectionné.</w:t>
       </w:r>
     </w:p>
     <w:p>
@@ -597,14 +654,26 @@
       </w:r>
       <w:proofErr w:type="spellEnd"/>
       <w:r>
-        <w:t xml:space="preserve"> correspondant au temps restant avant qu’il ne s’impatiente et reparte en colère en incrémentant la jauge correspondante.</w:t>
-      </w:r>
-      <w:r>
-        <w:t xml:space="preserve"> Les chiffres situés au-dessus des clients correspondent au </w:t>
+        <w:t xml:space="preserve"> correspondant au temps restant avant qu’il ne s’impatiente et reparte en colère </w:t>
+      </w:r>
+      <w:r>
+        <w:t xml:space="preserve">du </w:t>
       </w:r>
       <w:r>
         <w:lastRenderedPageBreak/>
-        <w:t>numéro de la touche du clavier que l’utilisateur doit presser pour sélectionner le client désiré. Le texte correspond au nom du burger que le client souhaite commander.</w:t>
+        <w:t xml:space="preserve">restaurant, ce qui aurait pour conséquence d’incrémenter </w:t>
+      </w:r>
+      <w:r>
+        <w:t>la jauge correspondante.</w:t>
+      </w:r>
+      <w:r>
+        <w:t xml:space="preserve"> Les chiffres situés au-dessus des clients correspondent au numéro de la touche du clavier que l’utilisateur doit presser pour </w:t>
+      </w:r>
+      <w:r>
+        <w:t>sélectionner le client désiré et l</w:t>
+      </w:r>
+      <w:r>
+        <w:t>e texte correspond au nom du burger que le client souhaite commander.</w:t>
       </w:r>
     </w:p>
     <w:p>
@@ -615,7 +684,13 @@
         <w:t>Le cadre vert contient le</w:t>
       </w:r>
       <w:r>
-        <w:t xml:space="preserve"> burger que l’utilisateur est en train de cuisiner. C’est ici qu’apparaissent les condiments ajoutés.</w:t>
+        <w:t xml:space="preserve"> burger que l’utilisateur est en train de cuisiner. C’est ici qu’apparaissent les condiments ajoutés</w:t>
+      </w:r>
+      <w:r>
+        <w:t xml:space="preserve"> par l’utilisateur</w:t>
+      </w:r>
+      <w:r>
+        <w:t>.</w:t>
       </w:r>
     </w:p>
     <w:p>
@@ -631,6 +706,9 @@
       </w:r>
       <w:proofErr w:type="spellEnd"/>
       <w:r>
+        <w:t xml:space="preserve"> (le cadre vert)</w:t>
+      </w:r>
+      <w:r>
         <w:t xml:space="preserve">. Ce bouton est également activable à l’aide de la touche </w:t>
       </w:r>
       <w:r>
@@ -668,7 +746,19 @@
         <w:t xml:space="preserve">Le cadre </w:t>
       </w:r>
       <w:r>
-        <w:t>violet contient deux jauges. La première, celle de colère se remplit lorsque l’utilisateur n’a pas été assez rapide pour servir un client. La seconde, celle de vomit, se remplit lorsque l’utilisateur livre à un client un burger incorrect. Également dans le cadre vio</w:t>
+        <w:t>violet contient deux jauges. La première, celle de colère</w:t>
+      </w:r>
+      <w:r>
+        <w:t>,</w:t>
+      </w:r>
+      <w:r>
+        <w:t xml:space="preserve"> se remplit lorsque l’utilisateur n’a pas été assez rapide pour servir un client. La seconde, celle de vomit, se remplit lorsque l’utilisateur livre à un client un burger incorrect</w:t>
+      </w:r>
+      <w:r>
+        <w:t xml:space="preserve"> (mauvais condiments ou pas dans le bon ordre)</w:t>
+      </w:r>
+      <w:r>
+        <w:t>. Également dans le cadre vio</w:t>
       </w:r>
       <w:r>
         <w:t>l</w:t>
@@ -807,15 +897,18 @@
         <w:t>annuler la commande</w:t>
       </w:r>
       <w:r>
+        <w:t xml:space="preserve"> entière</w:t>
+      </w:r>
+      <w:r>
         <w:t xml:space="preserve">, </w:t>
       </w:r>
       <w:proofErr w:type="spellStart"/>
       <w:r>
-        <w:t>re-sélectionner</w:t>
+        <w:t>re</w:t>
       </w:r>
       <w:proofErr w:type="spellEnd"/>
       <w:r>
-        <w:t xml:space="preserve"> le client et recommencer</w:t>
+        <w:t>-sélectionner le client et recommencer</w:t>
       </w:r>
       <w:r>
         <w:t>.</w:t>
@@ -903,7 +996,19 @@
         <w:t xml:space="preserve">Si </w:t>
       </w:r>
       <w:r>
-        <w:t xml:space="preserve">l’utilisateur met trop de temps à servir un client, l’utilisateur s’impatient et quitte le restaurant en colère, ce qui incrémente la jauge </w:t>
+        <w:t xml:space="preserve">l’utilisateur met trop de temps à servir un client, </w:t>
+      </w:r>
+      <w:r>
+        <w:t>ce dernier</w:t>
+      </w:r>
+      <w:r>
+        <w:t xml:space="preserve"> s’impatient</w:t>
+      </w:r>
+      <w:r>
+        <w:t>e</w:t>
+      </w:r>
+      <w:r>
+        <w:t xml:space="preserve"> et quitte le restaurant en colère, ce qui incrémente la jauge </w:t>
       </w:r>
       <w:r>
         <w:t xml:space="preserve">de colère. </w:t>
@@ -945,6 +1050,7 @@
         <w:jc w:val="both"/>
       </w:pPr>
       <w:r>
+        <w:lastRenderedPageBreak/>
         <w:t>Il y a trois</w:t>
       </w:r>
       <w:r>
@@ -993,7 +1099,6 @@
         <w:jc w:val="both"/>
       </w:pPr>
       <w:r>
-        <w:lastRenderedPageBreak/>
         <w:t>Le restaurant n’a plus d’argent</w:t>
       </w:r>
       <w:r>
@@ -1015,15 +1120,24 @@
         <w:jc w:val="both"/>
       </w:pPr>
       <w:r>
-        <w:t>Langue :</w:t>
+        <w:t>Langage utilisé</w:t>
+      </w:r>
+      <w:r>
+        <w:t> :</w:t>
       </w:r>
       <w:r>
         <w:t xml:space="preserve"> </w:t>
       </w:r>
       <w:r>
+        <w:rPr>
+          <w:i/>
+        </w:rPr>
         <w:t>Jav</w:t>
       </w:r>
       <w:r>
+        <w:rPr>
+          <w:i/>
+        </w:rPr>
         <w:t>a</w:t>
       </w:r>
     </w:p>
@@ -1032,10 +1146,24 @@
         <w:jc w:val="both"/>
       </w:pPr>
       <w:r>
-        <w:t xml:space="preserve">Librairie graphique : </w:t>
+        <w:t>Libr</w:t>
+      </w:r>
+      <w:bookmarkStart w:id="0" w:name="_GoBack"/>
+      <w:bookmarkEnd w:id="0"/>
+      <w:r>
+        <w:t>airie graphique</w:t>
+      </w:r>
+      <w:r>
+        <w:t xml:space="preserve"> utilisée</w:t>
+      </w:r>
+      <w:r>
+        <w:t xml:space="preserve"> : </w:t>
       </w:r>
       <w:proofErr w:type="spellStart"/>
       <w:r>
+        <w:rPr>
+          <w:i/>
+        </w:rPr>
         <w:t>JavaFX</w:t>
       </w:r>
       <w:proofErr w:type="spellEnd"/>
@@ -1045,10 +1173,22 @@
         <w:jc w:val="both"/>
       </w:pPr>
       <w:r>
-        <w:t xml:space="preserve">Affin de pouvoir réaliser cette application, nous avons décidé de choisir la librairie graphique </w:t>
+        <w:t>Pour</w:t>
+      </w:r>
+      <w:r>
+        <w:t xml:space="preserve"> réaliser cette application, nous avons décidé de </w:t>
+      </w:r>
+      <w:r>
+        <w:t>d’utiliser</w:t>
+      </w:r>
+      <w:r>
+        <w:t xml:space="preserve"> la librairie graphique </w:t>
       </w:r>
       <w:proofErr w:type="spellStart"/>
       <w:r>
+        <w:rPr>
+          <w:i/>
+        </w:rPr>
         <w:t>JavaFX</w:t>
       </w:r>
       <w:proofErr w:type="spellEnd"/>
@@ -1073,14 +1213,38 @@
         <w:t>graphique</w:t>
       </w:r>
       <w:r>
-        <w:t xml:space="preserve"> statique. Ce contenu est l’ensemble de la vue mis à part la vue du tableau de clients qui est générée dynamiquement (aussi avec la librairie </w:t>
+        <w:t xml:space="preserve"> statique</w:t>
+      </w:r>
+      <w:r>
+        <w:t xml:space="preserve">, c’est-à-dire </w:t>
+      </w:r>
+      <w:r>
+        <w:t xml:space="preserve">l’ensemble de la vue </w:t>
+      </w:r>
+      <w:r>
+        <w:t xml:space="preserve">principale excepté </w:t>
+      </w:r>
+      <w:r>
+        <w:t xml:space="preserve">la vue du tableau de clients qui est générée dynamiquement (aussi avec la librairie </w:t>
       </w:r>
       <w:proofErr w:type="spellStart"/>
       <w:r>
+        <w:rPr>
+          <w:i/>
+        </w:rPr>
         <w:t>JavaFX</w:t>
       </w:r>
       <w:proofErr w:type="spellEnd"/>
       <w:r>
+        <w:t xml:space="preserve"> mais directement dans le code, sans passer par le fichier </w:t>
+      </w:r>
+      <w:r>
+        <w:rPr>
+          <w:i/>
+        </w:rPr>
+        <w:t>FXML</w:t>
+      </w:r>
+      <w:r>
         <w:t>).</w:t>
       </w:r>
     </w:p>
@@ -1112,38 +1276,54 @@
         <w:t xml:space="preserve"> qui gère l’ensemble de l’affichage et du fonctionnement du programme.</w:t>
       </w:r>
       <w:r>
-        <w:t xml:space="preserve"> Elle contient tous les « </w:t>
+        <w:t xml:space="preserve"> Elle contient toutes</w:t>
+      </w:r>
+      <w:r>
+        <w:t xml:space="preserve"> les </w:t>
+      </w:r>
+      <w:r>
+        <w:t xml:space="preserve">méthodes appelées par </w:t>
       </w:r>
       <w:proofErr w:type="spellStart"/>
-      <w:proofErr w:type="gramStart"/>
-      <w:r>
-        <w:t>evnetHandler</w:t>
+      <w:r>
+        <w:rPr>
+          <w:i/>
+        </w:rPr>
+        <w:t>JavaFX</w:t>
       </w:r>
       <w:proofErr w:type="spellEnd"/>
       <w:r>
-        <w:t>(</w:t>
-      </w:r>
-      <w:proofErr w:type="gramEnd"/>
-      <w:r>
-        <w:t xml:space="preserve">) » </w:t>
-      </w:r>
-      <w:r>
-        <w:t xml:space="preserve">dont les clicks et actions claviers. Elle gère aussi la logique du jeux mis à </w:t>
-      </w:r>
-      <w:r>
-        <w:t>part</w:t>
-      </w:r>
-      <w:r>
-        <w:t xml:space="preserve"> la création des burger</w:t>
-      </w:r>
-      <w:r>
-        <w:t xml:space="preserve"> et des </w:t>
-      </w:r>
-      <w:r>
-        <w:t>clients ;</w:t>
-      </w:r>
-      <w:r>
-        <w:t xml:space="preserve"> c’est elle qui définit quand </w:t>
+        <w:t xml:space="preserve"> lors des interactions de l’utilisateur avec l’interface graphique, tels que</w:t>
+      </w:r>
+      <w:r>
+        <w:t xml:space="preserve"> les </w:t>
+      </w:r>
+      <w:r>
+        <w:t>clics de la souris ou les</w:t>
+      </w:r>
+      <w:r>
+        <w:t xml:space="preserve"> actions </w:t>
+      </w:r>
+      <w:r>
+        <w:t>du clavier</w:t>
+      </w:r>
+      <w:r>
+        <w:t>. Ell</w:t>
+      </w:r>
+      <w:r>
+        <w:t>e gère aussi la logi</w:t>
+      </w:r>
+      <w:r>
+        <w:t>que du jeu. C</w:t>
+      </w:r>
+      <w:r>
+        <w:t xml:space="preserve">’est </w:t>
+      </w:r>
+      <w:r>
+        <w:t xml:space="preserve">donc </w:t>
+      </w:r>
+      <w:r>
+        <w:t xml:space="preserve">elle qui définit quand </w:t>
       </w:r>
       <w:r>
         <w:t xml:space="preserve">la partie est terminée, quand </w:t>
@@ -1152,13 +1332,11 @@
         <w:t>un client</w:t>
       </w:r>
       <w:r>
-        <w:t xml:space="preserve"> n’est pas content, l’argent disponible </w:t>
-      </w:r>
-      <w:proofErr w:type="gramStart"/>
-      <w:r>
-        <w:t>etc..</w:t>
-      </w:r>
-      <w:proofErr w:type="gramEnd"/>
+        <w:t xml:space="preserve"> n’est pas co</w:t>
+      </w:r>
+      <w:r>
+        <w:t>ntent, l’argent disponible etc.</w:t>
+      </w:r>
     </w:p>
     <w:p>
       <w:pPr>
@@ -1176,138 +1354,308 @@
       </w:r>
       <w:proofErr w:type="spellEnd"/>
       <w:r>
-        <w:t xml:space="preserve"> gère la file d’attente des clients. Elle en après un certain temps et les mets dans la tableau de client jusqu’à ce que celui-ci soit pleins. Elle contient aussi la référence sur le client qui est entrain d’être servit. Nous avons une relation forte entre le </w:t>
+        <w:t xml:space="preserve"> gère la file d’attente des clients. </w:t>
+      </w:r>
+      <w:r>
+        <w:t xml:space="preserve">Toutes les 2 à 5 secondes, un nouveau client est créé et ajouté à la file d’attente </w:t>
+      </w:r>
+      <w:r>
+        <w:t xml:space="preserve">jusqu’à ce que </w:t>
+      </w:r>
+      <w:r>
+        <w:t>celle-ci soit pleine</w:t>
+      </w:r>
+      <w:r>
+        <w:t xml:space="preserve">. </w:t>
+      </w:r>
+      <w:r>
+        <w:t>Cette classe</w:t>
+      </w:r>
+      <w:r>
+        <w:t xml:space="preserve"> contient aussi la référence sur le client</w:t>
+      </w:r>
+      <w:r>
+        <w:t xml:space="preserve"> qui est en</w:t>
+      </w:r>
+      <w:r>
+        <w:t xml:space="preserve"> </w:t>
+      </w:r>
+      <w:r>
+        <w:t>train d’être servit.</w:t>
+      </w:r>
+    </w:p>
+    <w:p>
+      <w:pPr>
+        <w:jc w:val="both"/>
+      </w:pPr>
+      <w:r>
+        <w:t>L</w:t>
+      </w:r>
+      <w:r>
+        <w:t xml:space="preserve">a classe </w:t>
+      </w:r>
+      <w:r>
+        <w:rPr>
+          <w:i/>
+        </w:rPr>
+        <w:t>Client</w:t>
+      </w:r>
+      <w:r>
+        <w:t xml:space="preserve"> implémente les clients du restaurant.</w:t>
+      </w:r>
+      <w:r>
+        <w:t xml:space="preserve"> </w:t>
+      </w:r>
+      <w:r>
+        <w:t xml:space="preserve">Cette classe gère autant le fonctionnement d’un client que sa </w:t>
+      </w:r>
+      <w:r>
+        <w:t>représentati</w:t>
+      </w:r>
+      <w:r>
+        <w:t xml:space="preserve">on graphique. Elle contient un </w:t>
       </w:r>
       <w:proofErr w:type="spellStart"/>
       <w:r>
-        <w:rPr>
-          <w:i/>
-        </w:rPr>
-        <w:t>ClientsManager</w:t>
+        <w:t>t</w:t>
+      </w:r>
+      <w:r>
+        <w:t>imer</w:t>
       </w:r>
       <w:proofErr w:type="spellEnd"/>
       <w:r>
-        <w:rPr>
-          <w:i/>
-        </w:rPr>
+        <w:t xml:space="preserve"> qui, une fois </w:t>
+      </w:r>
+      <w:r>
+        <w:t>écoulé</w:t>
+      </w:r>
+      <w:r>
+        <w:t xml:space="preserve">, </w:t>
+      </w:r>
+      <w:r>
+        <w:t xml:space="preserve">signale le départ du client au </w:t>
+      </w:r>
+      <w:proofErr w:type="spellStart"/>
+      <w:r>
+        <w:rPr>
+          <w:i/>
+        </w:rPr>
+        <w:t>MainViewControlle</w:t>
+      </w:r>
+      <w:r>
+        <w:rPr>
+          <w:i/>
+        </w:rPr>
+        <w:t>r</w:t>
+      </w:r>
+      <w:proofErr w:type="spellEnd"/>
+      <w:r>
+        <w:t>.</w:t>
+      </w:r>
+      <w:r>
         <w:t xml:space="preserve"> </w:t>
       </w:r>
       <w:r>
-        <w:t xml:space="preserve">et le </w:t>
+        <w:t>Chaque</w:t>
+      </w:r>
+      <w:r>
+        <w:t xml:space="preserve"> client possède une référence </w:t>
+      </w:r>
+      <w:r>
+        <w:t xml:space="preserve">vers </w:t>
+      </w:r>
+      <w:r>
+        <w:t>un des menu</w:t>
+      </w:r>
+      <w:r>
+        <w:t>s du restaurant</w:t>
+      </w:r>
+      <w:r>
+        <w:t xml:space="preserve">. </w:t>
+      </w:r>
+      <w:r>
+        <w:t xml:space="preserve">Ce menu </w:t>
+      </w:r>
+      <w:r>
+        <w:t>est choisi aléatoirement parmi les menus disponibles</w:t>
+      </w:r>
+      <w:r>
+        <w:t xml:space="preserve"> lors de la création du client</w:t>
+      </w:r>
+      <w:r>
+        <w:t>.</w:t>
+      </w:r>
+    </w:p>
+    <w:p>
+      <w:pPr>
+        <w:jc w:val="both"/>
+      </w:pPr>
+      <w:r>
+        <w:t xml:space="preserve">La classe </w:t>
+      </w:r>
+      <w:r>
+        <w:rPr>
+          <w:i/>
+        </w:rPr>
+        <w:t>Menu</w:t>
+      </w:r>
+      <w:r>
+        <w:t xml:space="preserve"> contient une l</w:t>
+      </w:r>
+      <w:r>
+        <w:t xml:space="preserve">iste statique de tous </w:t>
+      </w:r>
+      <w:r>
+        <w:t>les</w:t>
+      </w:r>
+      <w:r>
+        <w:t xml:space="preserve"> menus</w:t>
+      </w:r>
+      <w:r>
+        <w:t xml:space="preserve"> proposés par le restaurant</w:t>
+      </w:r>
+      <w:r>
+        <w:t xml:space="preserve">. Ils sont </w:t>
+      </w:r>
+      <w:r>
+        <w:t>composés</w:t>
+      </w:r>
+      <w:r>
+        <w:t xml:space="preserve"> d’un</w:t>
+      </w:r>
+      <w:r>
+        <w:t xml:space="preserve">e référence vers l’instance unique (singleton) d’un des monteurs concrets de </w:t>
       </w:r>
       <w:proofErr w:type="spellStart"/>
       <w:r>
         <w:rPr>
           <w:i/>
         </w:rPr>
-        <w:t>MainViewController</w:t>
+        <w:t>B</w:t>
+      </w:r>
+      <w:r>
+        <w:rPr>
+          <w:i/>
+        </w:rPr>
+        <w:t>urgerBuilder</w:t>
       </w:r>
       <w:proofErr w:type="spellEnd"/>
       <w:r>
-        <w:rPr>
-          <w:i/>
-        </w:rPr>
-        <w:t xml:space="preserve">. </w:t>
-      </w:r>
-      <w:r>
-        <w:t xml:space="preserve">Entre le </w:t>
+        <w:t xml:space="preserve">, d’un </w:t>
+      </w:r>
+      <w:r>
+        <w:rPr>
+          <w:i/>
+        </w:rPr>
+        <w:t>Burger</w:t>
+      </w:r>
+      <w:r>
+        <w:t xml:space="preserve"> ainsi que</w:t>
+      </w:r>
+      <w:r>
+        <w:t xml:space="preserve"> d’un nom. </w:t>
+      </w:r>
+    </w:p>
+    <w:p>
+      <w:pPr>
+        <w:jc w:val="both"/>
+      </w:pPr>
+      <w:r>
+        <w:t xml:space="preserve">Afin de </w:t>
+      </w:r>
+      <w:r>
+        <w:t>faciliter les réglages du jeu, notamment au niveau de la difficulté de celui-ci</w:t>
+      </w:r>
+      <w:r>
+        <w:t xml:space="preserve">, nous avons implémenté la classe </w:t>
       </w:r>
       <w:proofErr w:type="spellStart"/>
       <w:r>
         <w:rPr>
           <w:i/>
         </w:rPr>
-        <w:t>ClientsManager</w:t>
+        <w:t>Rules</w:t>
       </w:r>
       <w:proofErr w:type="spellEnd"/>
       <w:r>
-        <w:t xml:space="preserve"> a besoin d’avoir un lien pour pouvoir afficher le tableau et le </w:t>
+        <w:t xml:space="preserve"> qui contient </w:t>
+      </w:r>
+      <w:r>
+        <w:t xml:space="preserve">tous les réglages importants du jeu sous forme de </w:t>
+      </w:r>
+      <w:r>
+        <w:t xml:space="preserve">constantes et </w:t>
+      </w:r>
+      <w:r>
+        <w:t>statiques</w:t>
+      </w:r>
+      <w:r>
+        <w:t>. On y trouvera par exemple</w:t>
+      </w:r>
+      <w:r>
+        <w:t xml:space="preserve"> le nombre maximum de client</w:t>
+      </w:r>
+      <w:r>
+        <w:t xml:space="preserve"> qui peuvent se trouver en même temps</w:t>
+      </w:r>
+      <w:r>
+        <w:t xml:space="preserve"> dans la file d’attente</w:t>
+      </w:r>
+      <w:r>
+        <w:t xml:space="preserve">, le délais minimum et maximum avant l’arrivée d’un nouveau client, </w:t>
+      </w:r>
+      <w:r>
+        <w:t xml:space="preserve">l’argent de départ </w:t>
+      </w:r>
+      <w:r>
+        <w:t>ou encore le temps avant qu’un client ne s’impatiente et quitte le restaurant en colère</w:t>
+      </w:r>
+      <w:r>
+        <w:t>.</w:t>
+      </w:r>
+      <w:r>
+        <w:t xml:space="preserve"> Nous </w:t>
+      </w:r>
+      <w:r>
+        <w:t xml:space="preserve">n’avons mis dans la classe </w:t>
       </w:r>
       <w:proofErr w:type="spellStart"/>
       <w:r>
         <w:rPr>
           <w:i/>
         </w:rPr>
-        <w:t>MainViewController</w:t>
+        <w:t>Rules</w:t>
       </w:r>
       <w:proofErr w:type="spellEnd"/>
       <w:r>
-        <w:t xml:space="preserve"> doit pouvoir transmettre l’événement quand le joueur sélectionne un client.</w:t>
-      </w:r>
-    </w:p>
-    <w:p>
-      <w:pPr>
-        <w:jc w:val="both"/>
-      </w:pPr>
-      <w:r>
-        <w:t xml:space="preserve">Un client (de la classe Client) </w:t>
-      </w:r>
-      <w:r>
-        <w:t xml:space="preserve">est </w:t>
-      </w:r>
-      <w:r>
-        <w:t xml:space="preserve">un objet qui à sa propre représentation graphique. Elle contient un </w:t>
-      </w:r>
-      <w:proofErr w:type="spellStart"/>
-      <w:r>
-        <w:t>Timer</w:t>
-      </w:r>
-      <w:proofErr w:type="spellEnd"/>
-      <w:r>
-        <w:t xml:space="preserve"> qui, une fois terminé, appelle une fonction le </w:t>
-      </w:r>
-      <w:proofErr w:type="spellStart"/>
-      <w:r>
-        <w:rPr>
-          <w:i/>
-        </w:rPr>
-        <w:t>MainViewController</w:t>
-      </w:r>
-      <w:proofErr w:type="spellEnd"/>
-      <w:r>
-        <w:rPr>
-          <w:i/>
-        </w:rPr>
+        <w:t xml:space="preserve"> que les </w:t>
+      </w:r>
+      <w:r>
+        <w:t>réglages</w:t>
+      </w:r>
+      <w:r>
+        <w:t xml:space="preserve"> qui nous semblai</w:t>
+      </w:r>
+      <w:r>
+        <w:t>en</w:t>
+      </w:r>
+      <w:r>
+        <w:t>t vraiment important</w:t>
+      </w:r>
+      <w:r>
+        <w:t>s</w:t>
+      </w:r>
+      <w:r>
         <w:t xml:space="preserve"> </w:t>
       </w:r>
       <w:r>
-        <w:t>pour pouvoir gérer le fait qu’il soit parti.</w:t>
-      </w:r>
-      <w:r>
-        <w:t xml:space="preserve"> Chacun des client possède une référence sur un des menu. Le menu est choisi aléatoirement parmi les menus disponibles.</w:t>
-      </w:r>
-    </w:p>
-    <w:p>
-      <w:pPr>
-        <w:jc w:val="both"/>
-      </w:pPr>
-      <w:r>
-        <w:t xml:space="preserve">La classe Menu contient une Liste statique de tous nos menus. Ils sont </w:t>
-      </w:r>
-      <w:r>
-        <w:t>composés</w:t>
-      </w:r>
-      <w:r>
-        <w:t xml:space="preserve"> d’un </w:t>
-      </w:r>
-      <w:proofErr w:type="spellStart"/>
-      <w:r>
-        <w:t>BurgerBuilder</w:t>
-      </w:r>
-      <w:proofErr w:type="spellEnd"/>
-      <w:r>
-        <w:t xml:space="preserve">, d’un Burger et d’un nom. </w:t>
-      </w:r>
-    </w:p>
-    <w:p>
-      <w:pPr>
-        <w:jc w:val="both"/>
-      </w:pPr>
-      <w:r>
-        <w:t>Afin de simplifier et rendre le jeux plus fonctionnel, nous avons implémenté la classe Rules qui contient des données statiques comme le nombre maximum de client dans la file d’attente ou l’argent de départ par exemple.</w:t>
-      </w:r>
-      <w:r>
-        <w:t xml:space="preserve"> Nous avons mis que les éléments qui nous semblait vraiment important dans cette classe.</w:t>
+        <w:t>et utile de pouvoir modifier rapidement et facilement</w:t>
+      </w:r>
+      <w:r>
+        <w:t>.</w:t>
+      </w:r>
+      <w:r>
+        <w:t xml:space="preserve"> Nous aurions souhaité y mettre également les touches utilisées pour les diverses actions mais une erreur obscure nous en a toujours empêché…</w:t>
       </w:r>
     </w:p>
     <w:p>
@@ -1328,11 +1676,35 @@
         <w:jc w:val="both"/>
       </w:pPr>
       <w:r>
-        <w:t xml:space="preserve">Un complet qui contient toutes les classes et dépendances généré depuis </w:t>
+        <w:t xml:space="preserve">Un </w:t>
+      </w:r>
+      <w:r>
+        <w:t xml:space="preserve">UML </w:t>
+      </w:r>
+      <w:r>
+        <w:t xml:space="preserve">complet qui contient toutes les classes et dépendances généré </w:t>
+      </w:r>
+      <w:r>
+        <w:t>à l’aide</w:t>
+      </w:r>
+      <w:r>
+        <w:t xml:space="preserve"> </w:t>
+      </w:r>
+      <w:r>
+        <w:t>d’</w:t>
       </w:r>
       <w:proofErr w:type="spellStart"/>
       <w:r>
-        <w:t>Intellij</w:t>
+        <w:rPr>
+          <w:i/>
+        </w:rPr>
+        <w:t>Intelli</w:t>
+      </w:r>
+      <w:r>
+        <w:rPr>
+          <w:i/>
+        </w:rPr>
+        <w:t>J</w:t>
       </w:r>
       <w:proofErr w:type="spellEnd"/>
       <w:r>
@@ -1340,7 +1712,22 @@
       </w:r>
       <w:r>
         <w:br/>
-        <w:t>( Cf : MRC_ProjetMonteur_UML.png)</w:t>
+        <w:t>(</w:t>
+      </w:r>
+      <w:r>
+        <w:t xml:space="preserve">voir l’annexe </w:t>
+      </w:r>
+      <w:r>
+        <w:t xml:space="preserve">: </w:t>
+      </w:r>
+      <w:r>
+        <w:rPr>
+          <w:i/>
+        </w:rPr>
+        <w:t>MRC_ProjetMonteur_UML.png</w:t>
+      </w:r>
+      <w:r>
+        <w:t>)</w:t>
       </w:r>
     </w:p>
     <w:p>
@@ -1353,7 +1740,66 @@
         <w:jc w:val="both"/>
       </w:pPr>
       <w:r>
-        <w:t>Un résumé plus lisible qui contient les informations et les relations importantes pour bien comprendre la structure du projet. (Cf : MRC_ProjetMonteur_SmartUML.png)</w:t>
+        <w:t xml:space="preserve">Un </w:t>
+      </w:r>
+      <w:r>
+        <w:t xml:space="preserve">UML </w:t>
+      </w:r>
+      <w:r>
+        <w:t>résumé</w:t>
+      </w:r>
+      <w:r>
+        <w:t>,</w:t>
+      </w:r>
+      <w:r>
+        <w:t xml:space="preserve"> plus lisible</w:t>
+      </w:r>
+      <w:r>
+        <w:t>,</w:t>
+      </w:r>
+      <w:r>
+        <w:t xml:space="preserve"> qui </w:t>
+      </w:r>
+      <w:r>
+        <w:t xml:space="preserve">ne </w:t>
+      </w:r>
+      <w:r>
+        <w:t xml:space="preserve">contient </w:t>
+      </w:r>
+      <w:r>
+        <w:t xml:space="preserve">que </w:t>
+      </w:r>
+      <w:r>
+        <w:t xml:space="preserve">les informations et relations importantes pour comprendre la structure </w:t>
+      </w:r>
+      <w:r>
+        <w:t xml:space="preserve">globale </w:t>
+      </w:r>
+      <w:r>
+        <w:t xml:space="preserve">du projet. </w:t>
+      </w:r>
+      <w:r>
+        <w:t>(</w:t>
+      </w:r>
+      <w:proofErr w:type="gramStart"/>
+      <w:r>
+        <w:t>voir</w:t>
+      </w:r>
+      <w:proofErr w:type="gramEnd"/>
+      <w:r>
+        <w:t xml:space="preserve"> annexe </w:t>
+      </w:r>
+      <w:r>
+        <w:t xml:space="preserve">: </w:t>
+      </w:r>
+      <w:r>
+        <w:rPr>
+          <w:i/>
+        </w:rPr>
+        <w:t>MRC_ProjetMonteur_SmartUML.png</w:t>
+      </w:r>
+      <w:r>
+        <w:t>)</w:t>
       </w:r>
     </w:p>
     <w:p>
@@ -1426,7 +1872,7 @@
     <w:p>
       <w:pPr>
         <w:pStyle w:val="Lgende"/>
-        <w:jc w:val="both"/>
+        <w:jc w:val="center"/>
       </w:pPr>
       <w:r>
         <w:t xml:space="preserve">Figure </w:t>
@@ -1494,7 +1940,13 @@
         <w:t>. Pour illustrer cela, nous avons implémenté</w:t>
       </w:r>
       <w:r>
-        <w:t xml:space="preserve"> deux façons d’utiliser le modèle </w:t>
+        <w:t xml:space="preserve"> </w:t>
+      </w:r>
+      <w:r>
+        <w:t xml:space="preserve">dans notre application </w:t>
+      </w:r>
+      <w:r>
+        <w:t xml:space="preserve">deux façons d’utiliser le modèle </w:t>
       </w:r>
       <w:r>
         <w:t>Monteur</w:t>
@@ -1585,41 +2037,54 @@
       <w:r>
         <w:t xml:space="preserve"> et nous le retourne. Dans notre application, nous utilisons ce monteur afin de créer les burger exemples correspondants aux différents menus proposés par le </w:t>
       </w:r>
+      <w:r>
+        <w:t>restaurant</w:t>
+      </w:r>
+      <w:r>
+        <w:t>. Un Burger est ainsi créé pour chaque menu lors du chargement du jeu.</w:t>
+      </w:r>
+    </w:p>
+    <w:p>
+      <w:pPr>
+        <w:jc w:val="both"/>
+      </w:pPr>
+      <w:r>
+        <w:t xml:space="preserve">La seconde façon d’utiliser le modèle Monteur est de créer un monteur concret vide, puis lui donner petit à petit les éléments permettant de construire l’objet final. Une fois tous les éléments réunis dans le monteur, on lui demande de vérifier son contenu et de construire l’objet final si </w:t>
+      </w:r>
+      <w:r>
+        <w:t>son contenu le permet</w:t>
+      </w:r>
+      <w:r>
+        <w:t xml:space="preserve">. Cette idée est le centre névralgique de notre jeu. En effet, le </w:t>
+      </w:r>
+      <w:r>
+        <w:t>monteur</w:t>
+      </w:r>
+      <w:r>
+        <w:t xml:space="preserve"> est représenté par le burger que l’utilisateur doit construire pour le vendre au client. </w:t>
+      </w:r>
+      <w:r>
+        <w:t xml:space="preserve">Chaque menu du restaurant possède une référence vers un monteur concret. Tous les monteurs concrets héritent du monteur abstrait </w:t>
+      </w:r>
       <w:proofErr w:type="spellStart"/>
       <w:r>
-        <w:t>retaurant</w:t>
+        <w:rPr>
+          <w:i/>
+        </w:rPr>
+        <w:t>BurgerBuilder</w:t>
       </w:r>
       <w:proofErr w:type="spellEnd"/>
       <w:r>
-        <w:t>. Un Burger est ainsi créé pour chaque menu lors du chargement du jeu.</w:t>
-      </w:r>
-    </w:p>
-    <w:p>
-      <w:pPr>
-        <w:jc w:val="both"/>
-      </w:pPr>
-      <w:r>
-        <w:t xml:space="preserve">La seconde façon d’utiliser le modèle Monteur est de créer un monteur concret vide, puis lui donner petit à petit les éléments permettant de construire l’objet final. Une fois tous les éléments réunis dans le monteur, on lui demande de vérifier son contenu et de construire l’objet final si possible. Cette idée est le centre névralgique de notre jeu. En effet, le </w:t>
-      </w:r>
-      <w:r>
-        <w:t>monteur</w:t>
-      </w:r>
-      <w:r>
-        <w:t xml:space="preserve"> est représenté par le burger que l’utilisateur doit construire pour le vendre au client. </w:t>
-      </w:r>
-      <w:r>
-        <w:t xml:space="preserve">Chaque menu du restaurant possède une référence vers un monteur concret. Tous les monteurs concrets héritent du monteur abstrait </w:t>
-      </w:r>
-      <w:proofErr w:type="spellStart"/>
-      <w:r>
-        <w:rPr>
-          <w:i/>
-        </w:rPr>
-        <w:t>BurgerBuilder</w:t>
-      </w:r>
-      <w:proofErr w:type="spellEnd"/>
-      <w:r>
-        <w:t xml:space="preserve"> et implémentent en plus le modèle du Singleton. Chaque menu possède donc une référence vers une instance unique du monteur concret permettant de créer le burger souhaité.</w:t>
+        <w:t xml:space="preserve"> et implémentent en plus le modèle du </w:t>
+      </w:r>
+      <w:r>
+        <w:rPr>
+          <w:i/>
+        </w:rPr>
+        <w:t>Singleton</w:t>
+      </w:r>
+      <w:r>
+        <w:t>. Chaque menu possède donc une référence vers une instance unique du monteur concret permettant de créer le burger souhaité.</w:t>
       </w:r>
     </w:p>
     <w:p>
@@ -1691,6 +2156,17 @@
       <w:r>
         <w:t>. Dans ce cas, le client vomit puis s’en va sans payer.</w:t>
       </w:r>
+      <w:r>
+        <w:t xml:space="preserve"> Dans tous les cas, le contenu du </w:t>
+      </w:r>
+      <w:proofErr w:type="spellStart"/>
+      <w:r>
+        <w:t>builder</w:t>
+      </w:r>
+      <w:proofErr w:type="spellEnd"/>
+      <w:r>
+        <w:t xml:space="preserve"> est réinitialisé afin d’être à nouveau vide lors de sa prochaine utilisation.</w:t>
+      </w:r>
     </w:p>
     <w:p>
       <w:pPr>
@@ -1714,7 +2190,40 @@
         <w:t>)</w:t>
       </w:r>
       <w:r>
-        <w:t xml:space="preserve">) est la même pour tous les monteurs concrets. C’est pourquoi, elle est faite directement dans le monteur abstrait. Si ça n’était pas le cas, il suffirait de déclarer cette méthode abstraite dans </w:t>
+        <w:t>) est la même pour tous les monteurs concrets. C’est pourquoi, elle est faite directement dans le monteur abstrait</w:t>
+      </w:r>
+      <w:r>
+        <w:t xml:space="preserve"> (</w:t>
+      </w:r>
+      <w:r>
+        <w:t>classe</w:t>
+      </w:r>
+      <w:r>
+        <w:rPr>
+          <w:i/>
+        </w:rPr>
+        <w:t xml:space="preserve"> </w:t>
+      </w:r>
+      <w:proofErr w:type="spellStart"/>
+      <w:r>
+        <w:rPr>
+          <w:i/>
+        </w:rPr>
+        <w:t>BurgerBuilder</w:t>
+      </w:r>
+      <w:proofErr w:type="spellEnd"/>
+      <w:r>
+        <w:rPr>
+          <w:i/>
+        </w:rPr>
+        <w:t>)</w:t>
+      </w:r>
+      <w:r>
+        <w:t xml:space="preserve">. Si ça n’était </w:t>
+      </w:r>
+      <w:r>
+        <w:lastRenderedPageBreak/>
+        <w:t xml:space="preserve">pas le cas, il suffirait de déclarer cette méthode abstraite dans </w:t>
       </w:r>
       <w:proofErr w:type="spellStart"/>
       <w:r>
@@ -1797,7 +2306,25 @@
         <w:footnoteRef/>
       </w:r>
       <w:r>
-        <w:t xml:space="preserve"> Le temps entre l’arrivée de 2 clients varie entre 2 et 5 secondes. Tous les temps sont définis à l’aide de constantes dans la classe </w:t>
+        <w:t xml:space="preserve"> Le temps </w:t>
+      </w:r>
+      <w:r>
+        <w:t>avant l’arrivée d’un nouveau client</w:t>
+      </w:r>
+      <w:r>
+        <w:t xml:space="preserve"> varie</w:t>
+      </w:r>
+      <w:r>
+        <w:t xml:space="preserve"> aléatoirement</w:t>
+      </w:r>
+      <w:r>
+        <w:t xml:space="preserve"> entre 2 et 5 secondes. Tous les temps </w:t>
+      </w:r>
+      <w:r>
+        <w:t xml:space="preserve">ainsi que les paramètres principaux du jeu </w:t>
+      </w:r>
+      <w:r>
+        <w:t xml:space="preserve">sont définis à l’aide de constantes dans la classe </w:t>
       </w:r>
       <w:r>
         <w:rPr>
@@ -2500,6 +3027,7 @@
   <w:style w:type="character" w:default="1" w:styleId="Policepardfaut">
     <w:name w:val="Default Paragraph Font"/>
     <w:uiPriority w:val="1"/>
+    <w:semiHidden/>
     <w:unhideWhenUsed/>
   </w:style>
   <w:style w:type="table" w:default="1" w:styleId="TableauNormal">
@@ -3008,7 +3536,7 @@
 </file>
 
 <file path=customXml/itemProps1.xml><?xml version="1.0" encoding="utf-8"?>
-<ds:datastoreItem xmlns:ds="http://schemas.openxmlformats.org/officeDocument/2006/customXml" ds:itemID="{FEDFCA16-982E-4A0B-9738-801BD41879D8}">
+<ds:datastoreItem xmlns:ds="http://schemas.openxmlformats.org/officeDocument/2006/customXml" ds:itemID="{2CFE6DE5-8111-AF40-8DFF-BF8818657F98}">
   <ds:schemaRefs>
     <ds:schemaRef ds:uri="http://schemas.openxmlformats.org/officeDocument/2006/bibliography"/>
   </ds:schemaRefs>

</xml_diff>